<commit_message>
Program director instead of teachers
</commit_message>
<xml_diff>
--- a/template.docx
+++ b/template.docx
@@ -1174,9 +1174,9 @@
         <w:tblLook w:val="04A0" w:firstRow="1" w:lastRow="0" w:firstColumn="1" w:lastColumn="0" w:noHBand="0" w:noVBand="1"/>
       </w:tblPr>
       <w:tblGrid>
-        <w:gridCol w:w="2245"/>
-        <w:gridCol w:w="2000"/>
-        <w:gridCol w:w="1037"/>
+        <w:gridCol w:w="1927"/>
+        <w:gridCol w:w="1751"/>
+        <w:gridCol w:w="1604"/>
       </w:tblGrid>
       <w:tr>
         <w:trPr>
@@ -1262,7 +1262,7 @@
                 <w:sz w:val="20"/>
                 <w:szCs w:val="20"/>
               </w:rPr>
-              <w:t>1</w:t>
+              <w:t>7</w:t>
             </w:r>
           </w:p>
         </w:tc>
@@ -1394,6 +1394,35 @@
                 <w:sz w:val="20"/>
                 <w:szCs w:val="20"/>
               </w:rPr>
+              <w:t>{</w:t>
+            </w:r>
+            <w:proofErr w:type="gramStart"/>
+            <w:r>
+              <w:rPr>
+                <w:rFonts w:ascii="Garamond" w:eastAsia="Garamond" w:hAnsi="Garamond" w:cs="Garamond"/>
+                <w:b/>
+                <w:sz w:val="20"/>
+                <w:szCs w:val="20"/>
+              </w:rPr>
+              <w:t>page</w:t>
+            </w:r>
+            <w:proofErr w:type="gramEnd"/>
+            <w:r>
+              <w:rPr>
+                <w:rFonts w:ascii="Garamond" w:eastAsia="Garamond" w:hAnsi="Garamond" w:cs="Garamond"/>
+                <w:b/>
+                <w:sz w:val="20"/>
+                <w:szCs w:val="20"/>
+              </w:rPr>
+              <w:t>}</w:t>
+            </w:r>
+            <w:r>
+              <w:rPr>
+                <w:rFonts w:ascii="Garamond" w:eastAsia="Garamond" w:hAnsi="Garamond" w:cs="Garamond"/>
+                <w:b/>
+                <w:sz w:val="20"/>
+                <w:szCs w:val="20"/>
+              </w:rPr>
               <w:t>{/stories}</w:t>
             </w:r>
           </w:p>
@@ -1403,10 +1432,12 @@
     <w:p>
       <w:pPr>
         <w:sectPr>
-          <w:headerReference w:type="default" r:id="rId8"/>
-          <w:footerReference w:type="default" r:id="rId9"/>
-          <w:headerReference w:type="first" r:id="rId10"/>
-          <w:footerReference w:type="first" r:id="rId11"/>
+          <w:headerReference w:type="even" r:id="rId8"/>
+          <w:headerReference w:type="default" r:id="rId9"/>
+          <w:footerReference w:type="even" r:id="rId10"/>
+          <w:footerReference w:type="default" r:id="rId11"/>
+          <w:headerReference w:type="first" r:id="rId12"/>
+          <w:footerReference w:type="first" r:id="rId13"/>
           <w:pgSz w:w="7920" w:h="12240"/>
           <w:pgMar w:top="1080" w:right="1094" w:bottom="1080" w:left="1094" w:header="144" w:footer="216" w:gutter="0"/>
           <w:pgNumType w:start="1"/>
@@ -1504,7 +1535,38 @@
           <w:sz w:val="24"/>
           <w:szCs w:val="24"/>
         </w:rPr>
-        <w:t xml:space="preserve">Katie Eder </w:t>
+        <w:t>{</w:t>
+      </w:r>
+      <w:proofErr w:type="spellStart"/>
+      <w:proofErr w:type="gramStart"/>
+      <w:r>
+        <w:rPr>
+          <w:rFonts w:ascii="Garamond" w:eastAsia="Times New Roman" w:hAnsi="Garamond" w:cs="Times New Roman"/>
+          <w:color w:val="7F7F7F"/>
+          <w:sz w:val="24"/>
+          <w:szCs w:val="24"/>
+        </w:rPr>
+        <w:t>programDirector</w:t>
+      </w:r>
+      <w:proofErr w:type="spellEnd"/>
+      <w:proofErr w:type="gramEnd"/>
+      <w:r>
+        <w:rPr>
+          <w:rFonts w:ascii="Garamond" w:eastAsia="Times New Roman" w:hAnsi="Garamond" w:cs="Times New Roman"/>
+          <w:color w:val="7F7F7F"/>
+          <w:sz w:val="24"/>
+          <w:szCs w:val="24"/>
+        </w:rPr>
+        <w:t>}</w:t>
+      </w:r>
+      <w:r>
+        <w:rPr>
+          <w:rFonts w:ascii="Garamond" w:eastAsia="Times New Roman" w:hAnsi="Garamond" w:cs="Times New Roman"/>
+          <w:color w:val="7F7F7F"/>
+          <w:sz w:val="24"/>
+          <w:szCs w:val="24"/>
+        </w:rPr>
+        <w:t xml:space="preserve"> </w:t>
       </w:r>
     </w:p>
     <w:p>
@@ -1522,7 +1584,7 @@
           <w:sz w:val="24"/>
           <w:szCs w:val="24"/>
         </w:rPr>
-        <w:t xml:space="preserve">Founder and Instructor, </w:t>
+        <w:t>Program Director</w:t>
       </w:r>
       <w:r>
         <w:rPr>
@@ -1531,7 +1593,16 @@
           <w:sz w:val="24"/>
           <w:szCs w:val="24"/>
         </w:rPr>
-        <w:t xml:space="preserve">Kids Tales </w:t>
+        <w:t xml:space="preserve"> </w:t>
+      </w:r>
+      <w:r>
+        <w:rPr>
+          <w:rFonts w:ascii="Garamond" w:eastAsia="Garamond" w:hAnsi="Garamond" w:cs="Garamond"/>
+          <w:color w:val="7F7F7F"/>
+          <w:sz w:val="24"/>
+          <w:szCs w:val="24"/>
+        </w:rPr>
+        <w:t>of Workshop</w:t>
       </w:r>
     </w:p>
     <w:p>
@@ -1935,8 +2006,6 @@
         <w:spacing w:after="140" w:line="240" w:lineRule="auto"/>
         <w:contextualSpacing/>
       </w:pPr>
-      <w:bookmarkStart w:id="2" w:name="_GoBack"/>
-      <w:bookmarkEnd w:id="2"/>
     </w:p>
     <w:p>
       <w:r>
@@ -1944,10 +2013,10 @@
       </w:r>
     </w:p>
     <w:sectPr>
-      <w:headerReference w:type="default" r:id="rId12"/>
-      <w:footerReference w:type="default" r:id="rId13"/>
-      <w:headerReference w:type="first" r:id="rId14"/>
-      <w:footerReference w:type="first" r:id="rId15"/>
+      <w:headerReference w:type="default" r:id="rId14"/>
+      <w:footerReference w:type="default" r:id="rId15"/>
+      <w:headerReference w:type="first" r:id="rId16"/>
+      <w:footerReference w:type="first" r:id="rId17"/>
       <w:pgSz w:w="7920" w:h="12240"/>
       <w:pgMar w:top="1080" w:right="1094" w:bottom="1080" w:left="1094" w:header="144" w:footer="216" w:gutter="0"/>
       <w:pgNumType w:start="1"/>
@@ -1986,6 +2055,16 @@
 </file>
 
 <file path=word/footer1.xml><?xml version="1.0" encoding="utf-8"?>
+<w:ftr xmlns:wpc="http://schemas.microsoft.com/office/word/2010/wordprocessingCanvas" xmlns:mo="http://schemas.microsoft.com/office/mac/office/2008/main" xmlns:mc="http://schemas.openxmlformats.org/markup-compatibility/2006" xmlns:mv="urn:schemas-microsoft-com:mac:vml" xmlns:o="urn:schemas-microsoft-com:office:office" xmlns:r="http://schemas.openxmlformats.org/officeDocument/2006/relationships" xmlns:m="http://schemas.openxmlformats.org/officeDocument/2006/math" xmlns:v="urn:schemas-microsoft-com:vml" xmlns:wp14="http://schemas.microsoft.com/office/word/2010/wordprocessingDrawing" xmlns:wp="http://schemas.openxmlformats.org/drawingml/2006/wordprocessingDrawing" xmlns:w10="urn:schemas-microsoft-com:office:word" xmlns:w="http://schemas.openxmlformats.org/wordprocessingml/2006/main" xmlns:w14="http://schemas.microsoft.com/office/word/2010/wordml" xmlns:wpg="http://schemas.microsoft.com/office/word/2010/wordprocessingGroup" xmlns:wpi="http://schemas.microsoft.com/office/word/2010/wordprocessingInk" xmlns:wne="http://schemas.microsoft.com/office/word/2006/wordml" xmlns:wps="http://schemas.microsoft.com/office/word/2010/wordprocessingShape" mc:Ignorable="w14 wp14">
+  <w:p>
+    <w:pPr>
+      <w:pStyle w:val="Footer"/>
+    </w:pPr>
+  </w:p>
+</w:ftr>
+</file>
+
+<file path=word/footer2.xml><?xml version="1.0" encoding="utf-8"?>
 <w:ftr xmlns:wpc="http://schemas.microsoft.com/office/word/2010/wordprocessingCanvas" xmlns:mo="http://schemas.microsoft.com/office/mac/office/2008/main" xmlns:mc="http://schemas.openxmlformats.org/markup-compatibility/2006" xmlns:mv="urn:schemas-microsoft-com:mac:vml" xmlns:o="urn:schemas-microsoft-com:office:office" xmlns:r="http://schemas.openxmlformats.org/officeDocument/2006/relationships" xmlns:m="http://schemas.openxmlformats.org/officeDocument/2006/math" xmlns:v="urn:schemas-microsoft-com:vml" xmlns:wp14="http://schemas.microsoft.com/office/word/2010/wordprocessingDrawing" xmlns:wp="http://schemas.openxmlformats.org/drawingml/2006/wordprocessingDrawing" xmlns:w10="urn:schemas-microsoft-com:office:word" xmlns:w="http://schemas.openxmlformats.org/wordprocessingml/2006/main" xmlns:w14="http://schemas.microsoft.com/office/word/2010/wordml" xmlns:wpg="http://schemas.microsoft.com/office/word/2010/wordprocessingGroup" xmlns:wpi="http://schemas.microsoft.com/office/word/2010/wordprocessingInk" xmlns:wne="http://schemas.microsoft.com/office/word/2006/wordml" xmlns:wps="http://schemas.microsoft.com/office/word/2010/wordprocessingShape" mc:Ignorable="w14 wp14">
   <w:p>
     <w:pPr>
@@ -2127,7 +2206,7 @@
 </w:ftr>
 </file>
 
-<file path=word/footer2.xml><?xml version="1.0" encoding="utf-8"?>
+<file path=word/footer3.xml><?xml version="1.0" encoding="utf-8"?>
 <w:ftr xmlns:wpc="http://schemas.microsoft.com/office/word/2010/wordprocessingCanvas" xmlns:mo="http://schemas.microsoft.com/office/mac/office/2008/main" xmlns:mc="http://schemas.openxmlformats.org/markup-compatibility/2006" xmlns:mv="urn:schemas-microsoft-com:mac:vml" xmlns:o="urn:schemas-microsoft-com:office:office" xmlns:r="http://schemas.openxmlformats.org/officeDocument/2006/relationships" xmlns:m="http://schemas.openxmlformats.org/officeDocument/2006/math" xmlns:v="urn:schemas-microsoft-com:vml" xmlns:wp14="http://schemas.microsoft.com/office/word/2010/wordprocessingDrawing" xmlns:wp="http://schemas.openxmlformats.org/drawingml/2006/wordprocessingDrawing" xmlns:w10="urn:schemas-microsoft-com:office:word" xmlns:w="http://schemas.openxmlformats.org/wordprocessingml/2006/main" xmlns:w14="http://schemas.microsoft.com/office/word/2010/wordml" xmlns:wpg="http://schemas.microsoft.com/office/word/2010/wordprocessingGroup" xmlns:wpi="http://schemas.microsoft.com/office/word/2010/wordprocessingInk" xmlns:wne="http://schemas.microsoft.com/office/word/2006/wordml" xmlns:wps="http://schemas.microsoft.com/office/word/2010/wordprocessingShape" mc:Ignorable="w14 wp14">
   <w:p>
     <w:pPr>
@@ -2147,27 +2226,20 @@
 </w:ftr>
 </file>
 
-<file path=word/footer3.xml><?xml version="1.0" encoding="utf-8"?>
+<file path=word/footer4.xml><?xml version="1.0" encoding="utf-8"?>
 <w:ftr xmlns:wpc="http://schemas.microsoft.com/office/word/2010/wordprocessingCanvas" xmlns:mo="http://schemas.microsoft.com/office/mac/office/2008/main" xmlns:mc="http://schemas.openxmlformats.org/markup-compatibility/2006" xmlns:mv="urn:schemas-microsoft-com:mac:vml" xmlns:o="urn:schemas-microsoft-com:office:office" xmlns:r="http://schemas.openxmlformats.org/officeDocument/2006/relationships" xmlns:m="http://schemas.openxmlformats.org/officeDocument/2006/math" xmlns:v="urn:schemas-microsoft-com:vml" xmlns:wp14="http://schemas.microsoft.com/office/word/2010/wordprocessingDrawing" xmlns:wp="http://schemas.openxmlformats.org/drawingml/2006/wordprocessingDrawing" xmlns:w10="urn:schemas-microsoft-com:office:word" xmlns:w="http://schemas.openxmlformats.org/wordprocessingml/2006/main" xmlns:w14="http://schemas.microsoft.com/office/word/2010/wordml" xmlns:wpg="http://schemas.microsoft.com/office/word/2010/wordprocessingGroup" xmlns:wpi="http://schemas.microsoft.com/office/word/2010/wordprocessingInk" xmlns:wne="http://schemas.microsoft.com/office/word/2006/wordml" xmlns:wps="http://schemas.microsoft.com/office/word/2010/wordprocessingShape" mc:Ignorable="w14 wp14">
   <w:p>
     <w:pPr>
       <w:pStyle w:val="Footer"/>
     </w:pPr>
+    <w:bookmarkStart w:id="2" w:name="_GoBack"/>
+    <w:bookmarkEnd w:id="2"/>
   </w:p>
 </w:ftr>
 </file>
 
-<file path=word/footer4.xml><?xml version="1.0" encoding="utf-8"?>
+<file path=word/footer5.xml><?xml version="1.0" encoding="utf-8"?>
 <w:ftr xmlns:wpc="http://schemas.microsoft.com/office/word/2010/wordprocessingCanvas" xmlns:mo="http://schemas.microsoft.com/office/mac/office/2008/main" xmlns:mc="http://schemas.openxmlformats.org/markup-compatibility/2006" xmlns:mv="urn:schemas-microsoft-com:mac:vml" xmlns:o="urn:schemas-microsoft-com:office:office" xmlns:r="http://schemas.openxmlformats.org/officeDocument/2006/relationships" xmlns:m="http://schemas.openxmlformats.org/officeDocument/2006/math" xmlns:v="urn:schemas-microsoft-com:vml" xmlns:wp14="http://schemas.microsoft.com/office/word/2010/wordprocessingDrawing" xmlns:wp="http://schemas.openxmlformats.org/drawingml/2006/wordprocessingDrawing" xmlns:w10="urn:schemas-microsoft-com:office:word" xmlns:w="http://schemas.openxmlformats.org/wordprocessingml/2006/main" xmlns:w14="http://schemas.microsoft.com/office/word/2010/wordml" xmlns:wpg="http://schemas.microsoft.com/office/word/2010/wordprocessingGroup" xmlns:wpi="http://schemas.microsoft.com/office/word/2010/wordprocessingInk" xmlns:wne="http://schemas.microsoft.com/office/word/2006/wordml" xmlns:wps="http://schemas.microsoft.com/office/word/2010/wordprocessingShape" mc:Ignorable="w14 wp14">
-  <w:p>
-    <w:pPr>
-      <w:pStyle w:val="Footer"/>
-      <w:jc w:val="center"/>
-      <w:rPr>
-        <w:rStyle w:val="PageNumber"/>
-      </w:rPr>
-    </w:pPr>
-  </w:p>
   <w:p>
     <w:pPr>
       <w:pStyle w:val="Footer"/>
@@ -2203,6 +2275,16 @@
 </file>
 
 <file path=word/header1.xml><?xml version="1.0" encoding="utf-8"?>
+<w:hdr xmlns:wpc="http://schemas.microsoft.com/office/word/2010/wordprocessingCanvas" xmlns:mo="http://schemas.microsoft.com/office/mac/office/2008/main" xmlns:mc="http://schemas.openxmlformats.org/markup-compatibility/2006" xmlns:mv="urn:schemas-microsoft-com:mac:vml" xmlns:o="urn:schemas-microsoft-com:office:office" xmlns:r="http://schemas.openxmlformats.org/officeDocument/2006/relationships" xmlns:m="http://schemas.openxmlformats.org/officeDocument/2006/math" xmlns:v="urn:schemas-microsoft-com:vml" xmlns:wp14="http://schemas.microsoft.com/office/word/2010/wordprocessingDrawing" xmlns:wp="http://schemas.openxmlformats.org/drawingml/2006/wordprocessingDrawing" xmlns:w10="urn:schemas-microsoft-com:office:word" xmlns:w="http://schemas.openxmlformats.org/wordprocessingml/2006/main" xmlns:w14="http://schemas.microsoft.com/office/word/2010/wordml" xmlns:wpg="http://schemas.microsoft.com/office/word/2010/wordprocessingGroup" xmlns:wpi="http://schemas.microsoft.com/office/word/2010/wordprocessingInk" xmlns:wne="http://schemas.microsoft.com/office/word/2006/wordml" xmlns:wps="http://schemas.microsoft.com/office/word/2010/wordprocessingShape" mc:Ignorable="w14 wp14">
+  <w:p>
+    <w:pPr>
+      <w:pStyle w:val="Header"/>
+    </w:pPr>
+  </w:p>
+</w:hdr>
+</file>
+
+<file path=word/header2.xml><?xml version="1.0" encoding="utf-8"?>
 <w:hdr xmlns:wpc="http://schemas.microsoft.com/office/word/2010/wordprocessingCanvas" xmlns:mo="http://schemas.microsoft.com/office/mac/office/2008/main" xmlns:mc="http://schemas.openxmlformats.org/markup-compatibility/2006" xmlns:mv="urn:schemas-microsoft-com:mac:vml" xmlns:o="urn:schemas-microsoft-com:office:office" xmlns:r="http://schemas.openxmlformats.org/officeDocument/2006/relationships" xmlns:m="http://schemas.openxmlformats.org/officeDocument/2006/math" xmlns:v="urn:schemas-microsoft-com:vml" xmlns:wp14="http://schemas.microsoft.com/office/word/2010/wordprocessingDrawing" xmlns:wp="http://schemas.openxmlformats.org/drawingml/2006/wordprocessingDrawing" xmlns:w10="urn:schemas-microsoft-com:office:word" xmlns:w="http://schemas.openxmlformats.org/wordprocessingml/2006/main" xmlns:w14="http://schemas.microsoft.com/office/word/2010/wordml" xmlns:wpg="http://schemas.microsoft.com/office/word/2010/wordprocessingGroup" xmlns:wpi="http://schemas.microsoft.com/office/word/2010/wordprocessingInk" xmlns:wne="http://schemas.microsoft.com/office/word/2006/wordml" xmlns:wps="http://schemas.microsoft.com/office/word/2010/wordprocessingShape" mc:Ignorable="w14 wp14">
   <w:p>
     <w:pPr>
@@ -2248,7 +2330,7 @@
 </w:hdr>
 </file>
 
-<file path=word/header2.xml><?xml version="1.0" encoding="utf-8"?>
+<file path=word/header3.xml><?xml version="1.0" encoding="utf-8"?>
 <w:hdr xmlns:wpc="http://schemas.microsoft.com/office/word/2010/wordprocessingCanvas" xmlns:mo="http://schemas.microsoft.com/office/mac/office/2008/main" xmlns:mc="http://schemas.openxmlformats.org/markup-compatibility/2006" xmlns:mv="urn:schemas-microsoft-com:mac:vml" xmlns:o="urn:schemas-microsoft-com:office:office" xmlns:r="http://schemas.openxmlformats.org/officeDocument/2006/relationships" xmlns:m="http://schemas.openxmlformats.org/officeDocument/2006/math" xmlns:v="urn:schemas-microsoft-com:vml" xmlns:wp14="http://schemas.microsoft.com/office/word/2010/wordprocessingDrawing" xmlns:wp="http://schemas.openxmlformats.org/drawingml/2006/wordprocessingDrawing" xmlns:w10="urn:schemas-microsoft-com:office:word" xmlns:w="http://schemas.openxmlformats.org/wordprocessingml/2006/main" xmlns:w14="http://schemas.microsoft.com/office/word/2010/wordml" xmlns:wpg="http://schemas.microsoft.com/office/word/2010/wordprocessingGroup" xmlns:wpi="http://schemas.microsoft.com/office/word/2010/wordprocessingInk" xmlns:wne="http://schemas.microsoft.com/office/word/2006/wordml" xmlns:wps="http://schemas.microsoft.com/office/word/2010/wordprocessingShape" mc:Ignorable="w14 wp14">
   <w:p>
     <w:pPr>
@@ -2272,7 +2354,7 @@
 </w:hdr>
 </file>
 
-<file path=word/header3.xml><?xml version="1.0" encoding="utf-8"?>
+<file path=word/header4.xml><?xml version="1.0" encoding="utf-8"?>
 <w:hdr xmlns:wpc="http://schemas.microsoft.com/office/word/2010/wordprocessingCanvas" xmlns:mo="http://schemas.microsoft.com/office/mac/office/2008/main" xmlns:mc="http://schemas.openxmlformats.org/markup-compatibility/2006" xmlns:mv="urn:schemas-microsoft-com:mac:vml" xmlns:o="urn:schemas-microsoft-com:office:office" xmlns:r="http://schemas.openxmlformats.org/officeDocument/2006/relationships" xmlns:m="http://schemas.openxmlformats.org/officeDocument/2006/math" xmlns:v="urn:schemas-microsoft-com:vml" xmlns:wp14="http://schemas.microsoft.com/office/word/2010/wordprocessingDrawing" xmlns:wp="http://schemas.openxmlformats.org/drawingml/2006/wordprocessingDrawing" xmlns:w10="urn:schemas-microsoft-com:office:word" xmlns:w="http://schemas.openxmlformats.org/wordprocessingml/2006/main" xmlns:w14="http://schemas.microsoft.com/office/word/2010/wordml" xmlns:wpg="http://schemas.microsoft.com/office/word/2010/wordprocessingGroup" xmlns:wpi="http://schemas.microsoft.com/office/word/2010/wordprocessingInk" xmlns:wne="http://schemas.microsoft.com/office/word/2006/wordml" xmlns:wps="http://schemas.microsoft.com/office/word/2010/wordprocessingShape" mc:Ignorable="w14 wp14">
   <w:p>
     <w:pPr>
@@ -2313,7 +2395,7 @@
 </w:hdr>
 </file>
 
-<file path=word/header4.xml><?xml version="1.0" encoding="utf-8"?>
+<file path=word/header5.xml><?xml version="1.0" encoding="utf-8"?>
 <w:hdr xmlns:wpc="http://schemas.microsoft.com/office/word/2010/wordprocessingCanvas" xmlns:mo="http://schemas.microsoft.com/office/mac/office/2008/main" xmlns:mc="http://schemas.openxmlformats.org/markup-compatibility/2006" xmlns:mv="urn:schemas-microsoft-com:mac:vml" xmlns:o="urn:schemas-microsoft-com:office:office" xmlns:r="http://schemas.openxmlformats.org/officeDocument/2006/relationships" xmlns:m="http://schemas.openxmlformats.org/officeDocument/2006/math" xmlns:v="urn:schemas-microsoft-com:vml" xmlns:wp14="http://schemas.microsoft.com/office/word/2010/wordprocessingDrawing" xmlns:wp="http://schemas.openxmlformats.org/drawingml/2006/wordprocessingDrawing" xmlns:w10="urn:schemas-microsoft-com:office:word" xmlns:w="http://schemas.openxmlformats.org/wordprocessingml/2006/main" xmlns:w14="http://schemas.microsoft.com/office/word/2010/wordml" xmlns:wpg="http://schemas.microsoft.com/office/word/2010/wordprocessingGroup" xmlns:wpi="http://schemas.microsoft.com/office/word/2010/wordprocessingInk" xmlns:wne="http://schemas.microsoft.com/office/word/2006/wordml" xmlns:wps="http://schemas.microsoft.com/office/word/2010/wordprocessingShape" mc:Ignorable="w14 wp14">
   <w:p>
     <w:pPr>

</xml_diff>